<commit_message>
bouton prêt avec effet glowing
</commit_message>
<xml_diff>
--- a/Gestion de projet/Charte graphique.docx
+++ b/Gestion de projet/Charte graphique.docx
@@ -471,6 +471,7 @@
           <w:b/>
           <w:bCs/>
           <w:caps/>
+          <w:noProof/>
           <w:color w:val="3F3844"/>
           <w:spacing w:val="7"/>
           <w:sz w:val="27"/>
@@ -521,26 +522,13 @@
           <w:ilvl w:val="0"/>
           <w:numId w:val="2"/>
         </w:numPr>
-        <w:rPr>
-          <w:b/>
-          <w:bCs/>
-          <w:sz w:val="32"/>
-          <w:szCs w:val="32"/>
-        </w:rPr>
       </w:pPr>
       <w:r>
         <w:rPr>
           <w:sz w:val="24"/>
           <w:szCs w:val="24"/>
         </w:rPr>
-        <w:t>Doré</w:t>
-      </w:r>
-      <w:r>
-        <w:rPr>
-          <w:sz w:val="24"/>
-          <w:szCs w:val="24"/>
-        </w:rPr>
-        <w:t xml:space="preserve">    </w:t>
+        <w:t>Bleu</w:t>
       </w:r>
       <w:r>
         <w:rPr>
@@ -554,7 +542,36 @@
           <w:szCs w:val="27"/>
           <w:shd w:val="clear" w:color="auto" w:fill="FFFFFF"/>
         </w:rPr>
-        <w:t>#CD9734</w:t>
+        <w:t xml:space="preserve"> #01454a</w:t>
+      </w:r>
+    </w:p>
+    <w:p>
+      <w:pPr>
+        <w:pStyle w:val="Paragraphedeliste"/>
+        <w:numPr>
+          <w:ilvl w:val="0"/>
+          <w:numId w:val="2"/>
+        </w:numPr>
+        <w:rPr>
+          <w:b/>
+          <w:bCs/>
+          <w:sz w:val="32"/>
+          <w:szCs w:val="32"/>
+        </w:rPr>
+      </w:pPr>
+      <w:r>
+        <w:rPr>
+          <w:sz w:val="24"/>
+          <w:szCs w:val="24"/>
+        </w:rPr>
+        <w:t>Doré</w:t>
+      </w:r>
+      <w:r>
+        <w:rPr>
+          <w:sz w:val="24"/>
+          <w:szCs w:val="24"/>
+        </w:rPr>
+        <w:t xml:space="preserve">    </w:t>
       </w:r>
       <w:r>
         <w:rPr>
@@ -568,6 +585,20 @@
           <w:szCs w:val="27"/>
           <w:shd w:val="clear" w:color="auto" w:fill="FFFFFF"/>
         </w:rPr>
+        <w:t>#CD9734</w:t>
+      </w:r>
+      <w:r>
+        <w:rPr>
+          <w:rFonts w:ascii="Helvetica" w:hAnsi="Helvetica" w:cs="Helvetica"/>
+          <w:b/>
+          <w:bCs/>
+          <w:caps/>
+          <w:color w:val="3F3844"/>
+          <w:spacing w:val="7"/>
+          <w:sz w:val="27"/>
+          <w:szCs w:val="27"/>
+          <w:shd w:val="clear" w:color="auto" w:fill="FFFFFF"/>
+        </w:rPr>
         <w:t xml:space="preserve"> </w:t>
       </w:r>
       <w:r>
@@ -576,6 +607,7 @@
           <w:b/>
           <w:bCs/>
           <w:caps/>
+          <w:noProof/>
           <w:color w:val="3F3844"/>
           <w:spacing w:val="7"/>
           <w:sz w:val="27"/>
@@ -617,6 +649,30 @@
             </a:graphic>
           </wp:inline>
         </w:drawing>
+      </w:r>
+    </w:p>
+    <w:p>
+      <w:pPr>
+        <w:pStyle w:val="Paragraphedeliste"/>
+        <w:numPr>
+          <w:ilvl w:val="0"/>
+          <w:numId w:val="2"/>
+        </w:numPr>
+        <w:rPr>
+          <w:b/>
+          <w:bCs/>
+          <w:sz w:val="32"/>
+          <w:szCs w:val="32"/>
+        </w:rPr>
+      </w:pPr>
+      <w:r>
+        <w:rPr>
+          <w:b/>
+          <w:bCs/>
+          <w:sz w:val="32"/>
+          <w:szCs w:val="32"/>
+        </w:rPr>
+        <w:t>#7a5b1b</w:t>
       </w:r>
     </w:p>
     <w:sectPr>

</xml_diff>